<commit_message>
Added Files {See description}
Icon, Hernieuwde opdracht, Offerte, Verslag Interview, Globale Planning
</commit_message>
<xml_diff>
--- a/Kerntaak 1/WP 1.1/Verslag Interview.docx
+++ b/Kerntaak 1/WP 1.1/Verslag Interview.docx
@@ -15,6 +15,7 @@
           <w:numId w:val="2"/>
         </w:numPr>
       </w:pPr>
+      <w:bookmarkStart w:id="0" w:name="_GoBack"/>
       <w:proofErr w:type="spellStart"/>
       <w:r>
         <w:t>Wear</w:t>
@@ -108,13 +109,7 @@
       </w:r>
       <w:proofErr w:type="gramEnd"/>
       <w:r>
-        <w:t xml:space="preserve"> gaan. In de Algemene Voorwaarden zal staan dat de gebruiker hiermee akkoord gaat. De </w:t>
-      </w:r>
-      <w:r>
-        <w:t>Algemene Voorwaarden</w:t>
-      </w:r>
-      <w:r>
-        <w:t xml:space="preserve"> zal aangeleverd worden door de opdrachtgever.</w:t>
+        <w:t xml:space="preserve"> gaan. In de Algemene Voorwaarden zal staan dat de gebruiker hiermee akkoord gaat. De Algemene Voorwaarden zal aangeleverd worden door de opdrachtgever.</w:t>
       </w:r>
     </w:p>
     <w:p>
@@ -146,7 +141,15 @@
         <w:t>Er zal een Slidebar</w:t>
       </w:r>
       <w:r>
-        <w:t xml:space="preserve"> komen met daarin een aantal knoppen die doorlinken naar de volgende schermen:</w:t>
+        <w:t xml:space="preserve"> komen met daarin een aantal </w:t>
+      </w:r>
+      <w:proofErr w:type="gramStart"/>
+      <w:r>
+        <w:t>knoppen die</w:t>
+      </w:r>
+      <w:proofErr w:type="gramEnd"/>
+      <w:r>
+        <w:t xml:space="preserve"> doorlinken naar de volgende schermen:</w:t>
       </w:r>
     </w:p>
     <w:p>
@@ -265,6 +268,7 @@
         <w:t>Met de zoekfunctie kan de gebruiker zoeken op Merk en/of type/naam van kleding. Bijv. Adidas, Korte Broeken etc.</w:t>
       </w:r>
     </w:p>
+    <w:bookmarkEnd w:id="0"/>
     <w:p>
       <w:r>
         <w:br w:type="page"/>
@@ -436,10 +440,7 @@
         <w:t>Elke Kledingcategorie heeft Subgroepen</w:t>
       </w:r>
     </w:p>
-    <w:p>
-      <w:bookmarkStart w:id="0" w:name="_GoBack"/>
-      <w:bookmarkEnd w:id="0"/>
-    </w:p>
+    <w:p/>
     <w:sectPr>
       <w:pgSz w:w="11906" w:h="16838"/>
       <w:pgMar w:top="1417" w:right="1417" w:bottom="1417" w:left="1417" w:header="708" w:footer="708" w:gutter="0"/>

</xml_diff>